<commit_message>
Started base for node backend includes react frontend base in ds_project/client/
</commit_message>
<xml_diff>
--- a/ProjectDoc.docx
+++ b/ProjectDoc.docx
@@ -6,11 +6,13 @@
       <w:pPr>
         <w:jc w:val="center"/>
       </w:pPr>
-      <w:r>
-        <w:t xml:space="preserve">Datastructures </w:t>
-      </w:r>
-      <w:r>
-        <w:t>Semester Project</w:t>
+      <w:proofErr w:type="spellStart"/>
+      <w:r>
+        <w:t>Datastructures</w:t>
+      </w:r>
+      <w:proofErr w:type="spellEnd"/>
+      <w:r>
+        <w:t xml:space="preserve"> Semester Project</w:t>
       </w:r>
     </w:p>
     <w:p>
@@ -27,9 +29,11 @@
       </w:r>
     </w:p>
     <w:p>
+      <w:proofErr w:type="spellStart"/>
       <w:r>
         <w:t>Adobah</w:t>
       </w:r>
+      <w:proofErr w:type="spellEnd"/>
     </w:p>
     <w:p>
       <w:r>
@@ -37,9 +41,19 @@
       </w:r>
     </w:p>
     <w:p>
-      <w:r>
-        <w:t>Nommel Djedjero</w:t>
-      </w:r>
+      <w:proofErr w:type="spellStart"/>
+      <w:r>
+        <w:t>Nommel</w:t>
+      </w:r>
+      <w:proofErr w:type="spellEnd"/>
+      <w:r>
+        <w:t xml:space="preserve"> </w:t>
+      </w:r>
+      <w:proofErr w:type="spellStart"/>
+      <w:r>
+        <w:t>Djedjero</w:t>
+      </w:r>
+      <w:proofErr w:type="spellEnd"/>
     </w:p>
     <w:p>
       <w:r>
@@ -47,117 +61,303 @@
       </w:r>
       <w:r>
         <w:t>: tjdosunmu@gmail.com</w:t>
+      </w:r>
+    </w:p>
+    <w:p>
+      <w:r>
+        <w:t>Hasan Raza</w:t>
+      </w:r>
+    </w:p>
+    <w:p>
+      <w:r>
+        <w:t>Norris Wise</w:t>
+      </w:r>
+    </w:p>
+    <w:p/>
+    <w:p>
+      <w:pPr>
+        <w:rPr>
+          <w:b/>
+        </w:rPr>
+      </w:pPr>
+      <w:r>
+        <w:rPr>
+          <w:b/>
+        </w:rPr>
+        <w:t>Ideas/Proposals</w:t>
+      </w:r>
+      <w:r>
+        <w:rPr>
+          <w:b/>
+        </w:rPr>
+        <w:t>:</w:t>
+      </w:r>
+    </w:p>
+    <w:p>
+      <w:r>
+        <w:tab/>
       </w:r>
       <w:bookmarkStart w:id="0" w:name="_GoBack"/>
       <w:bookmarkEnd w:id="0"/>
     </w:p>
     <w:p>
       <w:r>
+        <w:rPr>
+          <w:b/>
+        </w:rPr>
+        <w:t>Selected Idea:</w:t>
+      </w:r>
+    </w:p>
+    <w:p/>
+    <w:p>
+      <w:pPr>
+        <w:rPr>
+          <w:b/>
+        </w:rPr>
+      </w:pPr>
+      <w:r>
+        <w:rPr>
+          <w:b/>
+        </w:rPr>
+        <w:t>Roles:</w:t>
+      </w:r>
+    </w:p>
+    <w:p>
+      <w:pPr>
+        <w:rPr>
+          <w:b/>
+        </w:rPr>
+      </w:pPr>
+      <w:r>
+        <w:rPr>
+          <w:b/>
+        </w:rPr>
+        <w:tab/>
+        <w:t>Team Leads:</w:t>
+      </w:r>
+    </w:p>
+    <w:p>
+      <w:pPr>
+        <w:rPr>
+          <w:b/>
+        </w:rPr>
+      </w:pPr>
+      <w:r>
+        <w:rPr>
+          <w:b/>
+        </w:rPr>
+        <w:tab/>
+        <w:t>Architects:</w:t>
+      </w:r>
+    </w:p>
+    <w:p>
+      <w:pPr>
+        <w:rPr>
+          <w:b/>
+        </w:rPr>
+      </w:pPr>
+      <w:r>
+        <w:rPr>
+          <w:b/>
+        </w:rPr>
+        <w:tab/>
+        <w:t>Database Developers:</w:t>
+      </w:r>
+    </w:p>
+    <w:p>
+      <w:pPr>
+        <w:rPr>
+          <w:b/>
+        </w:rPr>
+      </w:pPr>
+      <w:r>
+        <w:rPr>
+          <w:b/>
+        </w:rPr>
+        <w:tab/>
+        <w:t>Frontend Developers:</w:t>
+      </w:r>
+    </w:p>
+    <w:p>
+      <w:pPr>
+        <w:rPr>
+          <w:b/>
+        </w:rPr>
+      </w:pPr>
+    </w:p>
+    <w:p>
+      <w:pPr>
+        <w:rPr>
+          <w:b/>
+        </w:rPr>
+      </w:pPr>
+      <w:r>
+        <w:rPr>
+          <w:b/>
+        </w:rPr>
+        <w:t>Meeting 0:</w:t>
+      </w:r>
+    </w:p>
+    <w:p>
+      <w:r>
         <w:t>Hasan Raza</w:t>
       </w:r>
     </w:p>
     <w:p>
       <w:r>
-        <w:t>Norris Wise</w:t>
+        <w:tab/>
+        <w:t>Java</w:t>
+      </w:r>
+    </w:p>
+    <w:p>
+      <w:r>
+        <w:tab/>
+        <w:t>Python</w:t>
+      </w:r>
+    </w:p>
+    <w:p>
+      <w:r>
+        <w:tab/>
+        <w:t>Android (UIs)</w:t>
+      </w:r>
+    </w:p>
+    <w:p>
+      <w:r>
+        <w:t>Jay:</w:t>
+      </w:r>
+    </w:p>
+    <w:p>
+      <w:r>
+        <w:tab/>
+        <w:t>Python</w:t>
+      </w:r>
+    </w:p>
+    <w:p>
+      <w:r>
+        <w:tab/>
+        <w:t>Java</w:t>
+      </w:r>
+    </w:p>
+    <w:p>
+      <w:r>
+        <w:tab/>
+        <w:t>Web Developer</w:t>
+      </w:r>
+    </w:p>
+    <w:p>
+      <w:r>
+        <w:tab/>
+        <w:t>IOT</w:t>
+      </w:r>
+    </w:p>
+    <w:p>
+      <w:r>
+        <w:tab/>
+        <w:t>Interested in:</w:t>
+      </w:r>
+    </w:p>
+    <w:p>
+      <w:pPr>
+        <w:ind w:left="720" w:firstLine="720"/>
+      </w:pPr>
+      <w:r>
+        <w:t>Mobile</w:t>
+      </w:r>
+    </w:p>
+    <w:p>
+      <w:r>
+        <w:t>Norris:</w:t>
+      </w:r>
+    </w:p>
+    <w:p>
+      <w:r>
+        <w:tab/>
+        <w:t>iOS</w:t>
+      </w:r>
+    </w:p>
+    <w:p>
+      <w:r>
+        <w:tab/>
+        <w:t>Python</w:t>
+      </w:r>
+    </w:p>
+    <w:p>
+      <w:r>
+        <w:tab/>
+        <w:t>Networking</w:t>
+      </w:r>
+    </w:p>
+    <w:p>
+      <w:r>
+        <w:tab/>
+        <w:t>Web App development</w:t>
+      </w:r>
+    </w:p>
+    <w:p>
+      <w:r>
+        <w:tab/>
+        <w:t>Interested in:</w:t>
+      </w:r>
+    </w:p>
+    <w:p>
+      <w:pPr>
+        <w:ind w:left="720" w:firstLine="720"/>
+      </w:pPr>
+      <w:r>
+        <w:t>React Native</w:t>
       </w:r>
     </w:p>
     <w:p/>
     <w:p>
-      <w:pPr>
-        <w:rPr>
-          <w:b/>
-        </w:rPr>
-      </w:pPr>
-      <w:r>
-        <w:rPr>
-          <w:b/>
-        </w:rPr>
-        <w:t>Ideas/Proposals</w:t>
-      </w:r>
-      <w:r>
-        <w:rPr>
-          <w:b/>
-        </w:rPr>
+      <w:proofErr w:type="spellStart"/>
+      <w:r>
+        <w:t>Nommel</w:t>
+      </w:r>
+      <w:proofErr w:type="spellEnd"/>
+      <w:r>
         <w:t>:</w:t>
       </w:r>
     </w:p>
+    <w:p>
+      <w:r>
+        <w:tab/>
+        <w:t>Statistics and Math</w:t>
+      </w:r>
+    </w:p>
+    <w:p>
+      <w:r>
+        <w:tab/>
+        <w:t>Python – Machine Learning</w:t>
+      </w:r>
+    </w:p>
+    <w:p>
+      <w:r>
+        <w:tab/>
+        <w:t>Java</w:t>
+      </w:r>
+    </w:p>
     <w:p/>
     <w:p>
-      <w:r>
-        <w:rPr>
-          <w:b/>
-        </w:rPr>
-        <w:t>Selected Idea:</w:t>
-      </w:r>
-    </w:p>
-    <w:p/>
-    <w:p>
-      <w:pPr>
-        <w:rPr>
-          <w:b/>
-        </w:rPr>
-      </w:pPr>
-      <w:r>
-        <w:rPr>
-          <w:b/>
-        </w:rPr>
-        <w:t>Roles:</w:t>
-      </w:r>
-    </w:p>
-    <w:p>
-      <w:pPr>
-        <w:rPr>
-          <w:b/>
-        </w:rPr>
-      </w:pPr>
-      <w:r>
-        <w:rPr>
-          <w:b/>
-        </w:rPr>
-        <w:tab/>
-        <w:t>Team Leads:</w:t>
-      </w:r>
-    </w:p>
-    <w:p>
-      <w:pPr>
-        <w:rPr>
-          <w:b/>
-        </w:rPr>
-      </w:pPr>
-      <w:r>
-        <w:rPr>
-          <w:b/>
-        </w:rPr>
-        <w:tab/>
-        <w:t>Architects:</w:t>
-      </w:r>
-    </w:p>
-    <w:p>
-      <w:pPr>
-        <w:rPr>
-          <w:b/>
-        </w:rPr>
-      </w:pPr>
-      <w:r>
-        <w:rPr>
-          <w:b/>
-        </w:rPr>
-        <w:tab/>
-        <w:t>Database Developers:</w:t>
-      </w:r>
-    </w:p>
-    <w:p>
-      <w:pPr>
-        <w:rPr>
-          <w:b/>
-        </w:rPr>
-      </w:pPr>
-      <w:r>
-        <w:rPr>
-          <w:b/>
-        </w:rPr>
-        <w:tab/>
-        <w:t>Frontend Developers:</w:t>
+      <w:proofErr w:type="spellStart"/>
+      <w:r>
+        <w:lastRenderedPageBreak/>
+        <w:t>Adobah</w:t>
+      </w:r>
+      <w:proofErr w:type="spellEnd"/>
+      <w:r>
+        <w:t>:</w:t>
+      </w:r>
+    </w:p>
+    <w:p>
+      <w:r>
+        <w:tab/>
+        <w:t>Java</w:t>
+      </w:r>
+    </w:p>
+    <w:p>
+      <w:r>
+        <w:tab/>
+        <w:t>Frontend</w:t>
       </w:r>
     </w:p>
     <w:p>
@@ -304,6 +504,7 @@
     <w:lsdException w:name="HTML Sample" w:semiHidden="1" w:unhideWhenUsed="1"/>
     <w:lsdException w:name="HTML Typewriter" w:semiHidden="1" w:unhideWhenUsed="1"/>
     <w:lsdException w:name="HTML Variable" w:semiHidden="1" w:unhideWhenUsed="1"/>
+    <w:lsdException w:name="Normal Table" w:semiHidden="1" w:unhideWhenUsed="1"/>
     <w:lsdException w:name="annotation subject" w:semiHidden="1" w:unhideWhenUsed="1"/>
     <w:lsdException w:name="No List" w:semiHidden="1" w:unhideWhenUsed="1"/>
     <w:lsdException w:name="Outline List 1" w:semiHidden="1" w:unhideWhenUsed="1"/>
@@ -350,8 +551,10 @@
     <w:lsdException w:name="Table Subtle 2" w:semiHidden="1" w:unhideWhenUsed="1"/>
     <w:lsdException w:name="Table Web 1" w:semiHidden="1" w:unhideWhenUsed="1"/>
     <w:lsdException w:name="Table Web 2" w:semiHidden="1" w:unhideWhenUsed="1"/>
+    <w:lsdException w:name="Table Web 3" w:semiHidden="1" w:unhideWhenUsed="1"/>
     <w:lsdException w:name="Balloon Text" w:semiHidden="1" w:unhideWhenUsed="1"/>
     <w:lsdException w:name="Table Grid" w:uiPriority="39"/>
+    <w:lsdException w:name="Table Theme" w:semiHidden="1" w:unhideWhenUsed="1"/>
     <w:lsdException w:name="Note Level 1" w:semiHidden="1" w:unhideWhenUsed="1"/>
     <w:lsdException w:name="Note Level 2" w:semiHidden="1" w:unhideWhenUsed="1"/>
     <w:lsdException w:name="Note Level 3" w:semiHidden="1" w:unhideWhenUsed="1"/>

</xml_diff>